<commit_message>
update the doc template
</commit_message>
<xml_diff>
--- a/demo.docx
+++ b/demo.docx
@@ -4,7 +4,7 @@
   <w:body>
     <w:tbl>
       <w:tblPr>
-        <w:tblpPr w:leftFromText="180" w:rightFromText="180" w:vertAnchor="text" w:tblpX="182" w:tblpY="1741"/>
+        <w:tblpPr w:leftFromText="180" w:rightFromText="180" w:vertAnchor="text" w:horzAnchor="margin" w:tblpY="387"/>
         <w:tblW w:w="8755" w:type="dxa"/>
         <w:tblBorders>
           <w:top w:val="single" w:sz="4" w:space="0" w:color="auto"/>
@@ -235,228 +235,17 @@
           <w:p>
             <w:pPr>
               <w:rPr>
-                <w:rFonts w:ascii="FangSong" w:eastAsia="FangSong" w:hAnsi="FangSong" w:cs="Times New Roman"/>
-                <w:sz w:val="24"/>
-                <w:szCs w:val="24"/>
+                <w:rFonts w:ascii="FangSong" w:eastAsia="FangSong" w:hAnsi="FangSong"/>
                 <w:lang w:eastAsia="zh-CN"/>
               </w:rPr>
             </w:pPr>
             <w:r>
               <w:rPr>
-                <w:rFonts w:ascii="FangSong" w:eastAsia="FangSong" w:hAnsi="FangSong" w:cs="Times New Roman"/>
-                <w:sz w:val="24"/>
-                <w:szCs w:val="24"/>
+                <w:rFonts w:ascii="FangSong" w:eastAsia="FangSong" w:hAnsi="FangSong" w:hint="eastAsia"/>
                 <w:lang w:eastAsia="zh-CN"/>
               </w:rPr>
               <w:lastRenderedPageBreak/>
               <w:t>备注：</w:t>
-            </w:r>
-          </w:p>
-          <w:p>
-            <w:pPr>
-              <w:rPr>
-                <w:rFonts w:ascii="FangSong" w:eastAsia="FangSong" w:hAnsi="FangSong" w:cs="Times New Roman"/>
-                <w:sz w:val="24"/>
-                <w:szCs w:val="24"/>
-                <w:lang w:eastAsia="zh-CN"/>
-              </w:rPr>
-            </w:pPr>
-          </w:p>
-          <w:p>
-            <w:pPr>
-              <w:rPr>
-                <w:rFonts w:ascii="FangSong" w:eastAsia="FangSong" w:hAnsi="FangSong" w:cs="Times New Roman"/>
-                <w:sz w:val="24"/>
-                <w:szCs w:val="24"/>
-                <w:lang w:eastAsia="zh-CN"/>
-              </w:rPr>
-            </w:pPr>
-          </w:p>
-          <w:p>
-            <w:pPr>
-              <w:rPr>
-                <w:rFonts w:ascii="FangSong" w:eastAsia="FangSong" w:hAnsi="FangSong" w:cs="Times New Roman"/>
-                <w:sz w:val="24"/>
-                <w:szCs w:val="24"/>
-                <w:lang w:eastAsia="zh-CN"/>
-              </w:rPr>
-            </w:pPr>
-          </w:p>
-          <w:p>
-            <w:pPr>
-              <w:rPr>
-                <w:rFonts w:ascii="FangSong" w:eastAsia="FangSong" w:hAnsi="FangSong" w:cs="Times New Roman"/>
-                <w:sz w:val="24"/>
-                <w:szCs w:val="24"/>
-                <w:lang w:eastAsia="zh-CN"/>
-              </w:rPr>
-            </w:pPr>
-          </w:p>
-          <w:p>
-            <w:pPr>
-              <w:rPr>
-                <w:rFonts w:ascii="FangSong" w:eastAsia="FangSong" w:hAnsi="FangSong" w:cs="Times New Roman"/>
-                <w:sz w:val="24"/>
-                <w:szCs w:val="24"/>
-                <w:lang w:eastAsia="zh-CN"/>
-              </w:rPr>
-            </w:pPr>
-          </w:p>
-          <w:p>
-            <w:pPr>
-              <w:rPr>
-                <w:rFonts w:ascii="FangSong" w:eastAsia="FangSong" w:hAnsi="FangSong" w:cs="Times New Roman"/>
-                <w:sz w:val="24"/>
-                <w:szCs w:val="24"/>
-                <w:lang w:eastAsia="zh-CN"/>
-              </w:rPr>
-            </w:pPr>
-          </w:p>
-          <w:p>
-            <w:pPr>
-              <w:rPr>
-                <w:rFonts w:ascii="FangSong" w:eastAsia="FangSong" w:hAnsi="FangSong" w:cs="Times New Roman"/>
-                <w:sz w:val="24"/>
-                <w:szCs w:val="24"/>
-                <w:lang w:eastAsia="zh-CN"/>
-              </w:rPr>
-            </w:pPr>
-          </w:p>
-          <w:p>
-            <w:pPr>
-              <w:rPr>
-                <w:rFonts w:ascii="FangSong" w:eastAsia="FangSong" w:hAnsi="FangSong" w:cs="Times New Roman"/>
-                <w:sz w:val="24"/>
-                <w:szCs w:val="24"/>
-                <w:lang w:eastAsia="zh-CN"/>
-              </w:rPr>
-            </w:pPr>
-          </w:p>
-          <w:p>
-            <w:pPr>
-              <w:rPr>
-                <w:rFonts w:ascii="FangSong" w:eastAsia="FangSong" w:hAnsi="FangSong" w:cs="Times New Roman"/>
-                <w:sz w:val="24"/>
-                <w:szCs w:val="24"/>
-                <w:lang w:eastAsia="zh-CN"/>
-              </w:rPr>
-            </w:pPr>
-          </w:p>
-          <w:p>
-            <w:pPr>
-              <w:rPr>
-                <w:rFonts w:ascii="FangSong" w:eastAsia="FangSong" w:hAnsi="FangSong" w:cs="Times New Roman"/>
-                <w:sz w:val="24"/>
-                <w:szCs w:val="24"/>
-                <w:lang w:eastAsia="zh-CN"/>
-              </w:rPr>
-            </w:pPr>
-          </w:p>
-          <w:p>
-            <w:pPr>
-              <w:rPr>
-                <w:rFonts w:ascii="FangSong" w:eastAsia="FangSong" w:hAnsi="FangSong"/>
-              </w:rPr>
-            </w:pPr>
-            <w:r>
-              <w:rPr>
-                <w:rFonts w:ascii="FangSong" w:eastAsia="FangSong" w:hAnsi="FangSong"/>
-                <w:lang w:eastAsia="zh-CN"/>
-              </w:rPr>
-              <w:br/>
-              <w:t>学习内容：</w:t>
-            </w:r>
-            <w:r>
-              <w:rPr>
-                <w:rFonts w:ascii="FangSong" w:eastAsia="FangSong" w:hAnsi="FangSong"/>
-                <w:lang w:eastAsia="zh-CN"/>
-              </w:rPr>
-              <w:br/>
-              <w:t>1、检查学生近期在学校数学学习中作业练习的情况，订正错题。</w:t>
-            </w:r>
-            <w:r>
-              <w:rPr>
-                <w:rFonts w:ascii="FangSong" w:eastAsia="FangSong" w:hAnsi="FangSong"/>
-                <w:lang w:eastAsia="zh-CN"/>
-              </w:rPr>
-              <w:br/>
-              <w:t>2、指导学生完成期末复习“大数与凑整”练习卷；完成数学周末练习卷。</w:t>
-            </w:r>
-            <w:r>
-              <w:rPr>
-                <w:rFonts w:ascii="FangSong" w:eastAsia="FangSong" w:hAnsi="FangSong"/>
-                <w:lang w:eastAsia="zh-CN"/>
-              </w:rPr>
-              <w:br/>
-            </w:r>
-            <w:r>
-              <w:rPr>
-                <w:rFonts w:ascii="FangSong" w:eastAsia="FangSong" w:hAnsi="FangSong"/>
-                <w:lang w:eastAsia="zh-CN"/>
-              </w:rPr>
-              <w:br/>
-              <w:t>学习过程：</w:t>
-            </w:r>
-            <w:r>
-              <w:rPr>
-                <w:rFonts w:ascii="FangSong" w:eastAsia="FangSong" w:hAnsi="FangSong"/>
-                <w:lang w:eastAsia="zh-CN"/>
-              </w:rPr>
-              <w:br/>
-              <w:t>1、检查学生近期数学作业练习情况，学生对“圆的初步认识”有关知识掌握得很好；“线段、射线、直线”部分，概念基本掌握，但数线段、射线之类的题型掌握还不够到位；“角和角的度量”及“角的计算”等知识点没有弄懂弄通。老师根据学生实际情况予以了重点讲解，学生对角的认识、角的度量及角的计算都有了较清楚的认识与理解，能动手操作画角、量角。初步学会角的计算。</w:t>
-            </w:r>
-            <w:r>
-              <w:rPr>
-                <w:rFonts w:ascii="FangSong" w:eastAsia="FangSong" w:hAnsi="FangSong"/>
-                <w:lang w:eastAsia="zh-CN"/>
-              </w:rPr>
-              <w:br/>
-              <w:t>2、辅导学生完成复习小卷“大数与凑整”。先让学生自主完成练习，检查发现错误，然后引导学生自己检讨纠正，强化学生对这一知识点学习和理解。</w:t>
-            </w:r>
-            <w:r>
-              <w:rPr>
-                <w:rFonts w:ascii="FangSong" w:eastAsia="FangSong" w:hAnsi="FangSong"/>
-                <w:lang w:eastAsia="zh-CN"/>
-              </w:rPr>
-              <w:br/>
-              <w:t>3、周末练习卷，由学生自主练习，由于时间有限，学生完成了一部分。老师根据练习情况，对递等简便计算和相关几何问题进行了指导。计算部分学生做得很好。</w:t>
-            </w:r>
-            <w:r>
-              <w:rPr>
-                <w:rFonts w:ascii="FangSong" w:eastAsia="FangSong" w:hAnsi="FangSong"/>
-                <w:lang w:eastAsia="zh-CN"/>
-              </w:rPr>
-              <w:br/>
-            </w:r>
-            <w:r>
-              <w:rPr>
-                <w:rFonts w:ascii="FangSong" w:eastAsia="FangSong" w:hAnsi="FangSong"/>
-                <w:lang w:eastAsia="zh-CN"/>
-              </w:rPr>
-              <w:br/>
-              <w:t>学习情况：</w:t>
-            </w:r>
-            <w:r>
-              <w:rPr>
-                <w:rFonts w:ascii="FangSong" w:eastAsia="FangSong" w:hAnsi="FangSong"/>
-                <w:lang w:eastAsia="zh-CN"/>
-              </w:rPr>
-              <w:br/>
-              <w:t>学生求知欲强，能认真听讲，不懂就问，把不懂的问题搞清楚。要求老师先不要提示，自己独立完成作业，然后检查纠正。基本掌握了画角、量角的方法；学会了角的计算。</w:t>
-            </w:r>
-            <w:proofErr w:type="spellStart"/>
-            <w:r>
-              <w:rPr>
-                <w:rFonts w:ascii="FangSong" w:eastAsia="FangSong" w:hAnsi="FangSong"/>
-              </w:rPr>
-              <w:t>对复习内容有所巩固提高</w:t>
-            </w:r>
-            <w:proofErr w:type="spellEnd"/>
-            <w:r>
-              <w:rPr>
-                <w:rFonts w:ascii="FangSong" w:eastAsia="FangSong" w:hAnsi="FangSong"/>
-              </w:rPr>
-              <w:t>。</w:t>
             </w:r>
           </w:p>
         </w:tc>

</xml_diff>